<commit_message>
lane detection code update & report update
</commit_message>
<xml_diff>
--- a/S-Car report.docx
+++ b/S-Car report.docx
@@ -100,7 +100,7 @@
           <w:szCs w:val="68"/>
           <w:lang w:val="en-IE"/>
         </w:rPr>
-        <w:t>My title</w:t>
+        <w:t>S-Car</w:t>
       </w:r>
     </w:p>
     <w:p>
@@ -172,6 +172,14 @@
           <w:lang w:val="en-GB"/>
         </w:rPr>
         <w:t>Mohamed Otaki</w:t>
+      </w:r>
+      <w:r>
+        <w:rPr>
+          <w:sz w:val="52"/>
+          <w:szCs w:val="52"/>
+          <w:lang w:val="en-GB"/>
+        </w:rPr>
+        <w:t xml:space="preserve"> – G00346067</w:t>
       </w:r>
     </w:p>
     <w:p>
@@ -2714,25 +2722,51 @@
       <w:r>
         <w:t xml:space="preserve">Figure </w:t>
       </w:r>
-      <w:fldSimple w:instr=" STYLEREF 1 \s ">
-        <w:r>
-          <w:rPr>
-            <w:noProof/>
-          </w:rPr>
-          <w:t>4</w:t>
-        </w:r>
-      </w:fldSimple>
+      <w:r>
+        <w:fldChar w:fldCharType="begin"/>
+      </w:r>
+      <w:r>
+        <w:instrText xml:space="preserve"> STYLEREF 1 \s </w:instrText>
+      </w:r>
+      <w:r>
+        <w:fldChar w:fldCharType="separate"/>
+      </w:r>
+      <w:r>
+        <w:rPr>
+          <w:noProof/>
+        </w:rPr>
+        <w:t>4</w:t>
+      </w:r>
+      <w:r>
+        <w:rPr>
+          <w:noProof/>
+        </w:rPr>
+        <w:fldChar w:fldCharType="end"/>
+      </w:r>
       <w:r>
         <w:noBreakHyphen/>
       </w:r>
-      <w:fldSimple w:instr=" SEQ Figure \* ARABIC \s 1 ">
-        <w:r>
-          <w:rPr>
-            <w:noProof/>
-          </w:rPr>
-          <w:t>1</w:t>
-        </w:r>
-      </w:fldSimple>
+      <w:r>
+        <w:fldChar w:fldCharType="begin"/>
+      </w:r>
+      <w:r>
+        <w:instrText xml:space="preserve"> SEQ Figure \* ARABIC \s 1 </w:instrText>
+      </w:r>
+      <w:r>
+        <w:fldChar w:fldCharType="separate"/>
+      </w:r>
+      <w:r>
+        <w:rPr>
+          <w:noProof/>
+        </w:rPr>
+        <w:t>1</w:t>
+      </w:r>
+      <w:r>
+        <w:rPr>
+          <w:noProof/>
+        </w:rPr>
+        <w:fldChar w:fldCharType="end"/>
+      </w:r>
       <w:r>
         <w:t xml:space="preserve"> Architecture Diagram</w:t>
       </w:r>
@@ -3300,25 +3334,51 @@
       <w:r>
         <w:t xml:space="preserve">Figure </w:t>
       </w:r>
-      <w:fldSimple w:instr=" STYLEREF 1 \s ">
-        <w:r>
-          <w:rPr>
-            <w:noProof/>
-          </w:rPr>
-          <w:t>6</w:t>
-        </w:r>
-      </w:fldSimple>
+      <w:r>
+        <w:fldChar w:fldCharType="begin"/>
+      </w:r>
+      <w:r>
+        <w:instrText xml:space="preserve"> STYLEREF 1 \s </w:instrText>
+      </w:r>
+      <w:r>
+        <w:fldChar w:fldCharType="separate"/>
+      </w:r>
+      <w:r>
+        <w:rPr>
+          <w:noProof/>
+        </w:rPr>
+        <w:t>6</w:t>
+      </w:r>
+      <w:r>
+        <w:rPr>
+          <w:noProof/>
+        </w:rPr>
+        <w:fldChar w:fldCharType="end"/>
+      </w:r>
       <w:r>
         <w:noBreakHyphen/>
       </w:r>
-      <w:fldSimple w:instr=" SEQ Figure \* ARABIC \s 1 ">
-        <w:r>
-          <w:rPr>
-            <w:noProof/>
-          </w:rPr>
-          <w:t>2</w:t>
-        </w:r>
-      </w:fldSimple>
+      <w:r>
+        <w:fldChar w:fldCharType="begin"/>
+      </w:r>
+      <w:r>
+        <w:instrText xml:space="preserve"> SEQ Figure \* ARABIC \s 1 </w:instrText>
+      </w:r>
+      <w:r>
+        <w:fldChar w:fldCharType="separate"/>
+      </w:r>
+      <w:r>
+        <w:rPr>
+          <w:noProof/>
+        </w:rPr>
+        <w:t>2</w:t>
+      </w:r>
+      <w:r>
+        <w:rPr>
+          <w:noProof/>
+        </w:rPr>
+        <w:fldChar w:fldCharType="end"/>
+      </w:r>
       <w:r>
         <w:t xml:space="preserve"> </w:t>
       </w:r>
@@ -5540,6 +5600,7 @@
     <w:rsidRoot w:val="00A64543"/>
     <w:rsid w:val="005F293A"/>
     <w:rsid w:val="006C0768"/>
+    <w:rsid w:val="007E73CB"/>
     <w:rsid w:val="00856E35"/>
     <w:rsid w:val="00A64543"/>
     <w:rsid w:val="00B570E8"/>

</xml_diff>